<commit_message>
more updats on the Technical Solution Design document
</commit_message>
<xml_diff>
--- a/CLEVO shared documents/4.TechnicalSolutionDesign.docx
+++ b/CLEVO shared documents/4.TechnicalSolutionDesign.docx
@@ -135,12 +135,12 @@
           <wp:inline distB="114300" distT="114300" distL="114300" distR="114300">
             <wp:extent cx="5133975" cy="47625"/>
             <wp:effectExtent b="0" l="0" r="0" t="0"/>
-            <wp:docPr id="1" name="image03.png"/>
+            <wp:docPr id="1" name="image02.png"/>
             <a:graphic>
               <a:graphicData uri="http://schemas.openxmlformats.org/drawingml/2006/picture">
                 <pic:pic>
                   <pic:nvPicPr>
-                    <pic:cNvPr id="0" name="image03.png"/>
+                    <pic:cNvPr id="0" name="image02.png"/>
                     <pic:cNvPicPr preferRelativeResize="0"/>
                   </pic:nvPicPr>
                   <pic:blipFill>
@@ -578,7 +578,6 @@
         <w:rPr>
           <w:rtl w:val="0"/>
         </w:rPr>
-        <w:t xml:space="preserve">Commercial - in – Confidence</w:t>
       </w:r>
     </w:p>
     <w:p>
@@ -912,7 +911,7 @@
               <w:rPr>
                 <w:rtl w:val="0"/>
               </w:rPr>
-              <w:t xml:space="preserve">To be submitted when required and the date recorded here</w:t>
+              <w:t xml:space="preserve">19/11/2016</w:t>
             </w:r>
           </w:p>
         </w:tc>
@@ -1901,7 +1900,7 @@
               <w:rPr>
                 <w:rtl w:val="0"/>
               </w:rPr>
-              <w:t xml:space="preserve">Project manager</w:t>
+              <w:t xml:space="preserve">Assistant Project Manager</w:t>
             </w:r>
           </w:p>
           <w:p>
@@ -1963,6 +1962,16 @@
           <w:rtl w:val="0"/>
         </w:rPr>
         <w:t xml:space="preserve"> </w:t>
+      </w:r>
+    </w:p>
+    <w:p>
+      <w:pPr>
+        <w:contextualSpacing w:val="0"/>
+      </w:pPr>
+      <w:r>
+        <w:rPr>
+          <w:rtl w:val="0"/>
+        </w:rPr>
       </w:r>
     </w:p>
     <w:p>
@@ -4880,6 +4889,96 @@
       </w:pPr>
       <w:r>
         <w:rPr>
+          <w:rtl w:val="0"/>
+        </w:rPr>
+      </w:r>
+    </w:p>
+    <w:p>
+      <w:pPr>
+        <w:contextualSpacing w:val="0"/>
+      </w:pPr>
+      <w:r>
+        <w:rPr>
+          <w:rtl w:val="0"/>
+        </w:rPr>
+      </w:r>
+    </w:p>
+    <w:p>
+      <w:pPr>
+        <w:contextualSpacing w:val="0"/>
+      </w:pPr>
+      <w:r>
+        <w:rPr>
+          <w:rtl w:val="0"/>
+        </w:rPr>
+      </w:r>
+    </w:p>
+    <w:p>
+      <w:pPr>
+        <w:contextualSpacing w:val="0"/>
+      </w:pPr>
+      <w:r>
+        <w:rPr>
+          <w:rtl w:val="0"/>
+        </w:rPr>
+      </w:r>
+    </w:p>
+    <w:p>
+      <w:pPr>
+        <w:contextualSpacing w:val="0"/>
+      </w:pPr>
+      <w:r>
+        <w:rPr>
+          <w:rtl w:val="0"/>
+        </w:rPr>
+      </w:r>
+    </w:p>
+    <w:p>
+      <w:pPr>
+        <w:contextualSpacing w:val="0"/>
+      </w:pPr>
+      <w:r>
+        <w:rPr>
+          <w:rtl w:val="0"/>
+        </w:rPr>
+      </w:r>
+    </w:p>
+    <w:p>
+      <w:pPr>
+        <w:contextualSpacing w:val="0"/>
+      </w:pPr>
+      <w:r>
+        <w:rPr>
+          <w:rtl w:val="0"/>
+        </w:rPr>
+      </w:r>
+    </w:p>
+    <w:p>
+      <w:pPr>
+        <w:contextualSpacing w:val="0"/>
+      </w:pPr>
+      <w:r>
+        <w:rPr>
+          <w:rtl w:val="0"/>
+        </w:rPr>
+      </w:r>
+    </w:p>
+    <w:p>
+      <w:pPr>
+        <w:contextualSpacing w:val="0"/>
+      </w:pPr>
+      <w:r>
+        <w:rPr>
+          <w:rtl w:val="0"/>
+        </w:rPr>
+      </w:r>
+    </w:p>
+    <w:p>
+      <w:pPr>
+        <w:contextualSpacing w:val="0"/>
+      </w:pPr>
+      <w:r>
+        <w:rPr>
           <w:b w:val="1"/>
           <w:sz w:val="46"/>
           <w:szCs w:val="46"/>
@@ -4980,11 +5079,28 @@
         <w:spacing w:before="480" w:lineRule="auto"/>
         <w:contextualSpacing w:val="0"/>
       </w:pPr>
-      <w:bookmarkStart w:colFirst="0" w:colLast="0" w:name="_25jwuhbqfk1i" w:id="4"/>
+      <w:bookmarkStart w:colFirst="0" w:colLast="0" w:name="_bt0rpin1kz0b" w:id="4"/>
       <w:bookmarkEnd w:id="4"/>
       <w:r>
         <w:rPr>
-          <w:b w:val="1"/>
+          <w:rtl w:val="0"/>
+        </w:rPr>
+      </w:r>
+    </w:p>
+    <w:p>
+      <w:pPr>
+        <w:pStyle w:val="Heading1"/>
+        <w:keepNext w:val="0"/>
+        <w:keepLines w:val="0"/>
+        <w:spacing w:before="480" w:lineRule="auto"/>
+        <w:contextualSpacing w:val="0"/>
+      </w:pPr>
+      <w:bookmarkStart w:colFirst="0" w:colLast="0" w:name="_25jwuhbqfk1i" w:id="5"/>
+      <w:bookmarkEnd w:id="5"/>
+      <w:r>
+        <w:rPr>
+          <w:b w:val="1"/>
+          <w:color w:val="ff0000"/>
           <w:sz w:val="46"/>
           <w:szCs w:val="46"/>
           <w:rtl w:val="0"/>
@@ -4993,6 +5109,7 @@
       </w:r>
       <w:r>
         <w:rPr>
+          <w:color w:val="ff0000"/>
           <w:sz w:val="14"/>
           <w:szCs w:val="14"/>
           <w:rtl w:val="0"/>
@@ -5002,11 +5119,12 @@
       <w:r>
         <w:rPr>
           <w:b w:val="1"/>
+          <w:color w:val="ff0000"/>
           <w:sz w:val="46"/>
           <w:szCs w:val="46"/>
           <w:rtl w:val="0"/>
         </w:rPr>
-        <w:t xml:space="preserve">System Architecture</w:t>
+        <w:t xml:space="preserve">System Architecture ?</w:t>
       </w:r>
     </w:p>
     <w:p>
@@ -5043,8 +5161,8 @@
         <w:spacing w:after="80" w:lineRule="auto"/>
         <w:contextualSpacing w:val="0"/>
       </w:pPr>
-      <w:bookmarkStart w:colFirst="0" w:colLast="0" w:name="_nm2cgovgyg17" w:id="5"/>
-      <w:bookmarkEnd w:id="5"/>
+      <w:bookmarkStart w:colFirst="0" w:colLast="0" w:name="_nm2cgovgyg17" w:id="6"/>
+      <w:bookmarkEnd w:id="6"/>
       <w:r>
         <w:rPr>
           <w:b w:val="1"/>
@@ -5081,6 +5199,479 @@
           <w:rtl w:val="0"/>
         </w:rPr>
         <w:t xml:space="preserve">&lt;Detail the individual/specific functionalities that comprise the system.&gt;</w:t>
+      </w:r>
+    </w:p>
+    <w:p>
+      <w:pPr>
+        <w:contextualSpacing w:val="0"/>
+      </w:pPr>
+      <w:r>
+        <w:rPr>
+          <w:rtl w:val="0"/>
+        </w:rPr>
+      </w:r>
+    </w:p>
+    <w:p>
+      <w:pPr>
+        <w:numPr>
+          <w:ilvl w:val="0"/>
+          <w:numId w:val="4"/>
+        </w:numPr>
+        <w:ind w:left="720" w:hanging="360"/>
+        <w:contextualSpacing w:val="1"/>
+        <w:rPr/>
+      </w:pPr>
+      <w:r>
+        <w:rPr>
+          <w:rtl w:val="0"/>
+        </w:rPr>
+        <w:t xml:space="preserve">User Account - Register</w:t>
+      </w:r>
+    </w:p>
+    <w:p>
+      <w:pPr>
+        <w:numPr>
+          <w:ilvl w:val="0"/>
+          <w:numId w:val="4"/>
+        </w:numPr>
+        <w:ind w:left="720" w:hanging="360"/>
+        <w:contextualSpacing w:val="1"/>
+        <w:rPr/>
+      </w:pPr>
+      <w:r>
+        <w:rPr>
+          <w:rtl w:val="0"/>
+        </w:rPr>
+        <w:t xml:space="preserve">User Login / Logout</w:t>
+      </w:r>
+    </w:p>
+    <w:p>
+      <w:pPr>
+        <w:numPr>
+          <w:ilvl w:val="0"/>
+          <w:numId w:val="4"/>
+        </w:numPr>
+        <w:ind w:left="720" w:hanging="360"/>
+        <w:contextualSpacing w:val="1"/>
+        <w:rPr/>
+      </w:pPr>
+      <w:r>
+        <w:rPr>
+          <w:rtl w:val="0"/>
+        </w:rPr>
+        <w:t xml:space="preserve">User buying and selling of shares</w:t>
+      </w:r>
+    </w:p>
+    <w:p>
+      <w:pPr>
+        <w:numPr>
+          <w:ilvl w:val="0"/>
+          <w:numId w:val="4"/>
+        </w:numPr>
+        <w:ind w:left="720" w:hanging="360"/>
+        <w:contextualSpacing w:val="1"/>
+        <w:rPr/>
+      </w:pPr>
+      <w:r>
+        <w:rPr>
+          <w:rtl w:val="0"/>
+        </w:rPr>
+        <w:t xml:space="preserve">Applications provides live updates of share prices</w:t>
+      </w:r>
+    </w:p>
+    <w:p>
+      <w:pPr>
+        <w:numPr>
+          <w:ilvl w:val="0"/>
+          <w:numId w:val="4"/>
+        </w:numPr>
+        <w:ind w:left="720" w:hanging="360"/>
+        <w:contextualSpacing w:val="1"/>
+        <w:rPr/>
+      </w:pPr>
+      <w:r>
+        <w:rPr>
+          <w:rtl w:val="0"/>
+        </w:rPr>
+        <w:t xml:space="preserve">Application provides a history of share price fluctuations</w:t>
+      </w:r>
+    </w:p>
+    <w:p>
+      <w:pPr>
+        <w:numPr>
+          <w:ilvl w:val="0"/>
+          <w:numId w:val="4"/>
+        </w:numPr>
+        <w:ind w:left="720" w:hanging="360"/>
+        <w:contextualSpacing w:val="1"/>
+        <w:rPr/>
+      </w:pPr>
+      <w:r>
+        <w:rPr>
+          <w:rtl w:val="0"/>
+        </w:rPr>
+        <w:t xml:space="preserve">Application provides player’s current balance</w:t>
+      </w:r>
+    </w:p>
+    <w:p>
+      <w:pPr>
+        <w:numPr>
+          <w:ilvl w:val="0"/>
+          <w:numId w:val="4"/>
+        </w:numPr>
+        <w:ind w:left="720" w:hanging="360"/>
+        <w:contextualSpacing w:val="1"/>
+        <w:rPr/>
+      </w:pPr>
+      <w:r>
+        <w:rPr>
+          <w:rtl w:val="0"/>
+        </w:rPr>
+        <w:t xml:space="preserve">Application maintains an updated leader board</w:t>
+      </w:r>
+    </w:p>
+    <w:p>
+      <w:pPr>
+        <w:numPr>
+          <w:ilvl w:val="0"/>
+          <w:numId w:val="4"/>
+        </w:numPr>
+        <w:ind w:left="720" w:hanging="360"/>
+        <w:contextualSpacing w:val="1"/>
+        <w:rPr/>
+      </w:pPr>
+      <w:r>
+        <w:rPr>
+          <w:rtl w:val="0"/>
+        </w:rPr>
+        <w:t xml:space="preserve">Application offers appropriate admin functionality</w:t>
+      </w:r>
+    </w:p>
+    <w:p>
+      <w:pPr>
+        <w:pStyle w:val="Heading3"/>
+        <w:keepNext w:val="0"/>
+        <w:keepLines w:val="0"/>
+        <w:spacing w:before="280" w:lineRule="auto"/>
+        <w:contextualSpacing w:val="0"/>
+      </w:pPr>
+      <w:bookmarkStart w:colFirst="0" w:colLast="0" w:name="_kd43fw3cjq4o" w:id="7"/>
+      <w:bookmarkEnd w:id="7"/>
+      <w:r>
+        <w:rPr>
+          <w:b w:val="1"/>
+          <w:color w:val="000000"/>
+          <w:sz w:val="26"/>
+          <w:szCs w:val="26"/>
+          <w:rtl w:val="0"/>
+        </w:rPr>
+        <w:t xml:space="preserve">4.1.1</w:t>
+      </w:r>
+      <w:r>
+        <w:rPr>
+          <w:color w:val="000000"/>
+          <w:sz w:val="14"/>
+          <w:szCs w:val="14"/>
+          <w:rtl w:val="0"/>
+        </w:rPr>
+        <w:t xml:space="preserve">      </w:t>
+      </w:r>
+      <w:r>
+        <w:rPr>
+          <w:b w:val="1"/>
+          <w:color w:val="000000"/>
+          <w:sz w:val="26"/>
+          <w:szCs w:val="26"/>
+          <w:rtl w:val="0"/>
+        </w:rPr>
+        <w:t xml:space="preserve">Register</w:t>
+      </w:r>
+    </w:p>
+    <w:p>
+      <w:pPr>
+        <w:contextualSpacing w:val="0"/>
+      </w:pPr>
+      <w:r>
+        <w:rPr>
+          <w:color w:val="ff0000"/>
+          <w:rtl w:val="0"/>
+        </w:rPr>
+        <w:t xml:space="preserve">&lt;explain each functionality using a flow chart&gt;</w:t>
+      </w:r>
+    </w:p>
+    <w:p>
+      <w:pPr>
+        <w:numPr>
+          <w:ilvl w:val="0"/>
+          <w:numId w:val="3"/>
+        </w:numPr>
+        <w:ind w:left="720" w:hanging="360"/>
+        <w:contextualSpacing w:val="1"/>
+        <w:rPr>
+          <w:color w:val="000000"/>
+          <w:sz w:val="22"/>
+          <w:szCs w:val="22"/>
+          <w:u w:val="none"/>
+        </w:rPr>
+      </w:pPr>
+      <w:r>
+        <w:rPr>
+          <w:color w:val="000000"/>
+          <w:sz w:val="22"/>
+          <w:szCs w:val="22"/>
+          <w:rtl w:val="0"/>
+        </w:rPr>
+        <w:t xml:space="preserve">User </w:t>
+      </w:r>
+      <w:r>
+        <w:rPr>
+          <w:rtl w:val="0"/>
+        </w:rPr>
+        <w:t xml:space="preserve"> fills out the Name field</w:t>
+      </w:r>
+    </w:p>
+    <w:p>
+      <w:pPr>
+        <w:numPr>
+          <w:ilvl w:val="0"/>
+          <w:numId w:val="3"/>
+        </w:numPr>
+        <w:ind w:left="720" w:hanging="360"/>
+        <w:contextualSpacing w:val="1"/>
+        <w:rPr>
+          <w:u w:val="none"/>
+        </w:rPr>
+      </w:pPr>
+      <w:r>
+        <w:rPr>
+          <w:rtl w:val="0"/>
+        </w:rPr>
+        <w:t xml:space="preserve">User fills out the Email Address field</w:t>
+      </w:r>
+    </w:p>
+    <w:p>
+      <w:pPr>
+        <w:numPr>
+          <w:ilvl w:val="0"/>
+          <w:numId w:val="3"/>
+        </w:numPr>
+        <w:ind w:left="720" w:hanging="360"/>
+        <w:contextualSpacing w:val="1"/>
+        <w:rPr>
+          <w:u w:val="none"/>
+        </w:rPr>
+      </w:pPr>
+      <w:r>
+        <w:rPr>
+          <w:rtl w:val="0"/>
+        </w:rPr>
+        <w:t xml:space="preserve">User chooses a password and inputs it into the Password field</w:t>
+      </w:r>
+    </w:p>
+    <w:p>
+      <w:pPr>
+        <w:numPr>
+          <w:ilvl w:val="0"/>
+          <w:numId w:val="3"/>
+        </w:numPr>
+        <w:ind w:left="720" w:hanging="360"/>
+        <w:contextualSpacing w:val="1"/>
+        <w:rPr>
+          <w:u w:val="none"/>
+        </w:rPr>
+      </w:pPr>
+      <w:r>
+        <w:rPr>
+          <w:rtl w:val="0"/>
+        </w:rPr>
+        <w:t xml:space="preserve">User confirms password chosen by typing it again into the Confirm Password field</w:t>
+      </w:r>
+    </w:p>
+    <w:p>
+      <w:pPr>
+        <w:numPr>
+          <w:ilvl w:val="0"/>
+          <w:numId w:val="3"/>
+        </w:numPr>
+        <w:ind w:left="720" w:hanging="360"/>
+        <w:contextualSpacing w:val="1"/>
+        <w:rPr>
+          <w:u w:val="none"/>
+        </w:rPr>
+      </w:pPr>
+      <w:r>
+        <w:rPr>
+          <w:rtl w:val="0"/>
+        </w:rPr>
+        <w:t xml:space="preserve">User will click on register and if successful will be redirected to the Dashboard page</w:t>
+      </w:r>
+      <w:r>
+        <w:rPr>
+          <w:rtl w:val="0"/>
+        </w:rPr>
+      </w:r>
+    </w:p>
+    <w:p>
+      <w:pPr>
+        <w:pStyle w:val="Heading3"/>
+        <w:keepNext w:val="0"/>
+        <w:keepLines w:val="0"/>
+        <w:spacing w:before="280" w:lineRule="auto"/>
+        <w:contextualSpacing w:val="0"/>
+      </w:pPr>
+      <w:bookmarkStart w:colFirst="0" w:colLast="0" w:name="_9518b5l91zf4" w:id="8"/>
+      <w:bookmarkEnd w:id="8"/>
+      <w:r>
+        <w:rPr>
+          <w:b w:val="1"/>
+          <w:color w:val="000000"/>
+          <w:sz w:val="26"/>
+          <w:szCs w:val="26"/>
+          <w:rtl w:val="0"/>
+        </w:rPr>
+        <w:t xml:space="preserve">4.1.2</w:t>
+      </w:r>
+      <w:r>
+        <w:rPr>
+          <w:color w:val="000000"/>
+          <w:sz w:val="14"/>
+          <w:szCs w:val="14"/>
+          <w:rtl w:val="0"/>
+        </w:rPr>
+        <w:t xml:space="preserve">      </w:t>
+      </w:r>
+      <w:r>
+        <w:rPr>
+          <w:b w:val="1"/>
+          <w:color w:val="000000"/>
+          <w:sz w:val="26"/>
+          <w:szCs w:val="26"/>
+          <w:rtl w:val="0"/>
+        </w:rPr>
+        <w:t xml:space="preserve">Login/Logout</w:t>
+      </w:r>
+      <w:r>
+        <w:rPr>
+          <w:rtl w:val="0"/>
+        </w:rPr>
+      </w:r>
+    </w:p>
+    <w:p>
+      <w:pPr>
+        <w:numPr>
+          <w:ilvl w:val="0"/>
+          <w:numId w:val="1"/>
+        </w:numPr>
+        <w:ind w:left="720" w:hanging="360"/>
+        <w:contextualSpacing w:val="1"/>
+        <w:rPr/>
+      </w:pPr>
+      <w:r>
+        <w:rPr>
+          <w:rtl w:val="0"/>
+        </w:rPr>
+        <w:t xml:space="preserve">User fills out the Email Address field</w:t>
+      </w:r>
+    </w:p>
+    <w:p>
+      <w:pPr>
+        <w:numPr>
+          <w:ilvl w:val="0"/>
+          <w:numId w:val="1"/>
+        </w:numPr>
+        <w:ind w:left="720" w:hanging="360"/>
+        <w:contextualSpacing w:val="1"/>
+        <w:rPr/>
+      </w:pPr>
+      <w:r>
+        <w:rPr>
+          <w:rtl w:val="0"/>
+        </w:rPr>
+        <w:t xml:space="preserve">User fills out the Password field</w:t>
+      </w:r>
+    </w:p>
+    <w:p>
+      <w:pPr>
+        <w:numPr>
+          <w:ilvl w:val="0"/>
+          <w:numId w:val="1"/>
+        </w:numPr>
+        <w:ind w:left="720" w:hanging="360"/>
+        <w:contextualSpacing w:val="1"/>
+        <w:rPr>
+          <w:u w:val="none"/>
+        </w:rPr>
+      </w:pPr>
+      <w:r>
+        <w:rPr>
+          <w:rtl w:val="0"/>
+        </w:rPr>
+        <w:t xml:space="preserve">User has the option to tick the “Remember Me” radio box for fast access next time user logs in</w:t>
+      </w:r>
+    </w:p>
+    <w:p>
+      <w:pPr>
+        <w:numPr>
+          <w:ilvl w:val="0"/>
+          <w:numId w:val="1"/>
+        </w:numPr>
+        <w:ind w:left="720" w:hanging="360"/>
+        <w:contextualSpacing w:val="1"/>
+        <w:rPr/>
+      </w:pPr>
+      <w:r>
+        <w:rPr>
+          <w:rtl w:val="0"/>
+        </w:rPr>
+        <w:t xml:space="preserve">User will click on Login and will be redirected to the Dashboard page</w:t>
+      </w:r>
+    </w:p>
+    <w:p>
+      <w:pPr>
+        <w:numPr>
+          <w:ilvl w:val="0"/>
+          <w:numId w:val="1"/>
+        </w:numPr>
+        <w:ind w:left="720" w:hanging="360"/>
+        <w:contextualSpacing w:val="1"/>
+        <w:rPr/>
+      </w:pPr>
+      <w:r>
+        <w:rPr>
+          <w:rtl w:val="0"/>
+        </w:rPr>
+        <w:t xml:space="preserve">While user is logged in, throughout the website has the option to log out by clicking/pressing the “Logout” button located at the top right of the page, which will redirect user to the Login page</w:t>
+      </w:r>
+      <w:r>
+        <w:rPr>
+          <w:rtl w:val="0"/>
+        </w:rPr>
+      </w:r>
+    </w:p>
+    <w:p>
+      <w:pPr>
+        <w:pStyle w:val="Heading3"/>
+        <w:keepNext w:val="0"/>
+        <w:keepLines w:val="0"/>
+        <w:spacing w:before="280" w:lineRule="auto"/>
+        <w:contextualSpacing w:val="0"/>
+      </w:pPr>
+      <w:bookmarkStart w:colFirst="0" w:colLast="0" w:name="_kuwr0k49hfje" w:id="9"/>
+      <w:bookmarkEnd w:id="9"/>
+      <w:r>
+        <w:rPr>
+          <w:b w:val="1"/>
+          <w:color w:val="000000"/>
+          <w:sz w:val="26"/>
+          <w:szCs w:val="26"/>
+          <w:rtl w:val="0"/>
+        </w:rPr>
+        <w:t xml:space="preserve">4.1.3.1  Buy Shares</w:t>
+      </w:r>
+      <w:r>
+        <w:rPr>
+          <w:rtl w:val="0"/>
+        </w:rPr>
       </w:r>
     </w:p>
     <w:p>
@@ -5107,7 +5698,7 @@
         <w:rPr>
           <w:rtl w:val="0"/>
         </w:rPr>
-        <w:t xml:space="preserve">User Account - Sign Up</w:t>
+        <w:t xml:space="preserve">User logs in</w:t>
       </w:r>
     </w:p>
     <w:p>
@@ -5124,7 +5715,7 @@
         <w:rPr>
           <w:rtl w:val="0"/>
         </w:rPr>
-        <w:t xml:space="preserve">User Login / Logout</w:t>
+        <w:t xml:space="preserve">User navigates to Transactions page</w:t>
       </w:r>
     </w:p>
     <w:p>
@@ -5141,7 +5732,41 @@
         <w:rPr>
           <w:rtl w:val="0"/>
         </w:rPr>
-        <w:t xml:space="preserve">User buying and selling of shares</w:t>
+        <w:t xml:space="preserve">User will select desired stock from the ‘Search Live Stock’ box.</w:t>
+      </w:r>
+    </w:p>
+    <w:p>
+      <w:pPr>
+        <w:numPr>
+          <w:ilvl w:val="1"/>
+          <w:numId w:val="2"/>
+        </w:numPr>
+        <w:ind w:left="1440" w:hanging="360"/>
+        <w:contextualSpacing w:val="1"/>
+        <w:rPr/>
+      </w:pPr>
+      <w:r>
+        <w:rPr>
+          <w:rtl w:val="0"/>
+        </w:rPr>
+        <w:t xml:space="preserve">This will update the buy boxes with company information</w:t>
+      </w:r>
+    </w:p>
+    <w:p>
+      <w:pPr>
+        <w:numPr>
+          <w:ilvl w:val="1"/>
+          <w:numId w:val="2"/>
+        </w:numPr>
+        <w:ind w:left="1440" w:hanging="360"/>
+        <w:contextualSpacing w:val="1"/>
+        <w:rPr/>
+      </w:pPr>
+      <w:r>
+        <w:rPr>
+          <w:rtl w:val="0"/>
+        </w:rPr>
+        <w:t xml:space="preserve">The buy box will update with number of shares currently owned of the company and the number maximum number of shares that can be bought with the user’s current balance.</w:t>
       </w:r>
     </w:p>
     <w:p>
@@ -5158,7 +5783,7 @@
         <w:rPr>
           <w:rtl w:val="0"/>
         </w:rPr>
-        <w:t xml:space="preserve">Applications provides live updates of share prices</w:t>
+        <w:t xml:space="preserve">User will select number of the shares that will be purchased.</w:t>
       </w:r>
     </w:p>
     <w:p>
@@ -5175,7 +5800,7 @@
         <w:rPr>
           <w:rtl w:val="0"/>
         </w:rPr>
-        <w:t xml:space="preserve">Application provides a history of share price fluctuations</w:t>
+        <w:t xml:space="preserve">Total cost of shares to be updated.</w:t>
       </w:r>
     </w:p>
     <w:p>
@@ -5192,7 +5817,7 @@
         <w:rPr>
           <w:rtl w:val="0"/>
         </w:rPr>
-        <w:t xml:space="preserve">Application provides player’s current balance</w:t>
+        <w:t xml:space="preserve">User will push the ‘Buy Shares’ button</w:t>
       </w:r>
     </w:p>
     <w:p>
@@ -5209,7 +5834,41 @@
         <w:rPr>
           <w:rtl w:val="0"/>
         </w:rPr>
-        <w:t xml:space="preserve">Application maintains an updated leader board</w:t>
+        <w:t xml:space="preserve">Application to check if the user has sufficient funds to make transaction.</w:t>
+      </w:r>
+    </w:p>
+    <w:p>
+      <w:pPr>
+        <w:numPr>
+          <w:ilvl w:val="1"/>
+          <w:numId w:val="2"/>
+        </w:numPr>
+        <w:ind w:left="1440" w:hanging="360"/>
+        <w:contextualSpacing w:val="1"/>
+        <w:rPr/>
+      </w:pPr>
+      <w:r>
+        <w:rPr>
+          <w:rtl w:val="0"/>
+        </w:rPr>
+        <w:t xml:space="preserve">If insufficient funds error message will show.</w:t>
+      </w:r>
+    </w:p>
+    <w:p>
+      <w:pPr>
+        <w:numPr>
+          <w:ilvl w:val="1"/>
+          <w:numId w:val="2"/>
+        </w:numPr>
+        <w:ind w:left="1440" w:hanging="360"/>
+        <w:contextualSpacing w:val="1"/>
+        <w:rPr/>
+      </w:pPr>
+      <w:r>
+        <w:rPr>
+          <w:rtl w:val="0"/>
+        </w:rPr>
+        <w:t xml:space="preserve">If sufficient funds will proceed to step 7.</w:t>
       </w:r>
     </w:p>
     <w:p>
@@ -5226,146 +5885,14 @@
         <w:rPr>
           <w:rtl w:val="0"/>
         </w:rPr>
-        <w:t xml:space="preserve">Application offers appropriate admin functionality</w:t>
-      </w:r>
-    </w:p>
-    <w:p>
-      <w:pPr>
-        <w:pStyle w:val="Heading3"/>
-        <w:keepNext w:val="0"/>
-        <w:keepLines w:val="0"/>
-        <w:spacing w:before="280" w:lineRule="auto"/>
-        <w:contextualSpacing w:val="0"/>
-      </w:pPr>
-      <w:bookmarkStart w:colFirst="0" w:colLast="0" w:name="_kd43fw3cjq4o" w:id="6"/>
-      <w:bookmarkEnd w:id="6"/>
-      <w:r>
-        <w:rPr>
-          <w:b w:val="1"/>
-          <w:color w:val="000000"/>
-          <w:sz w:val="26"/>
-          <w:szCs w:val="26"/>
-          <w:rtl w:val="0"/>
-        </w:rPr>
-        <w:t xml:space="preserve">4.1.1</w:t>
-      </w:r>
-      <w:r>
-        <w:rPr>
-          <w:color w:val="000000"/>
-          <w:sz w:val="14"/>
-          <w:szCs w:val="14"/>
-          <w:rtl w:val="0"/>
-        </w:rPr>
-        <w:t xml:space="preserve">      </w:t>
-      </w:r>
-      <w:r>
-        <w:rPr>
-          <w:b w:val="1"/>
-          <w:color w:val="000000"/>
-          <w:sz w:val="26"/>
-          <w:szCs w:val="26"/>
-          <w:rtl w:val="0"/>
-        </w:rPr>
-        <w:t xml:space="preserve">Functionality 1</w:t>
-      </w:r>
-    </w:p>
-    <w:p>
-      <w:pPr>
-        <w:contextualSpacing w:val="0"/>
-      </w:pPr>
-      <w:r>
-        <w:rPr>
-          <w:rtl w:val="0"/>
-        </w:rPr>
-        <w:t xml:space="preserve">&lt;explain each functionality using a flow chart&gt;</w:t>
-      </w:r>
-    </w:p>
-    <w:p>
-      <w:pPr>
-        <w:pStyle w:val="Heading3"/>
-        <w:keepNext w:val="0"/>
-        <w:keepLines w:val="0"/>
-        <w:spacing w:before="280" w:lineRule="auto"/>
-        <w:contextualSpacing w:val="0"/>
-      </w:pPr>
-      <w:bookmarkStart w:colFirst="0" w:colLast="0" w:name="_9518b5l91zf4" w:id="7"/>
-      <w:bookmarkEnd w:id="7"/>
-      <w:r>
-        <w:rPr>
-          <w:b w:val="1"/>
-          <w:color w:val="000000"/>
-          <w:sz w:val="26"/>
-          <w:szCs w:val="26"/>
-          <w:rtl w:val="0"/>
-        </w:rPr>
-        <w:t xml:space="preserve">4.1.2</w:t>
-      </w:r>
-      <w:r>
-        <w:rPr>
-          <w:color w:val="000000"/>
-          <w:sz w:val="14"/>
-          <w:szCs w:val="14"/>
-          <w:rtl w:val="0"/>
-        </w:rPr>
-        <w:t xml:space="preserve">      </w:t>
-      </w:r>
-      <w:r>
-        <w:rPr>
-          <w:b w:val="1"/>
-          <w:color w:val="000000"/>
-          <w:sz w:val="26"/>
-          <w:szCs w:val="26"/>
-          <w:rtl w:val="0"/>
-        </w:rPr>
-        <w:t xml:space="preserve">Functionality 2</w:t>
-      </w:r>
-      <w:r>
-        <w:rPr>
-          <w:rtl w:val="0"/>
-        </w:rPr>
-      </w:r>
-    </w:p>
-    <w:p>
-      <w:pPr>
-        <w:pStyle w:val="Heading3"/>
-        <w:keepNext w:val="0"/>
-        <w:keepLines w:val="0"/>
-        <w:spacing w:before="280" w:lineRule="auto"/>
-        <w:contextualSpacing w:val="0"/>
-      </w:pPr>
-      <w:bookmarkStart w:colFirst="0" w:colLast="0" w:name="_kuwr0k49hfje" w:id="8"/>
-      <w:bookmarkEnd w:id="8"/>
-      <w:r>
-        <w:rPr>
-          <w:b w:val="1"/>
-          <w:color w:val="000000"/>
-          <w:sz w:val="26"/>
-          <w:szCs w:val="26"/>
-          <w:rtl w:val="0"/>
-        </w:rPr>
-        <w:t xml:space="preserve">4.1.3.1  BUY SHARES</w:t>
-      </w:r>
-      <w:r>
-        <w:rPr>
-          <w:rtl w:val="0"/>
-        </w:rPr>
-      </w:r>
-    </w:p>
-    <w:p>
-      <w:pPr>
-        <w:contextualSpacing w:val="0"/>
-      </w:pPr>
-      <w:r>
-        <w:rPr>
-          <w:rtl w:val="0"/>
-        </w:rPr>
+        <w:t xml:space="preserve">Application to calculate the total cost of the transaction and update the ‘current_balance’ field in the database.</w:t>
       </w:r>
     </w:p>
     <w:p>
       <w:pPr>
         <w:numPr>
           <w:ilvl w:val="0"/>
-          <w:numId w:val="1"/>
+          <w:numId w:val="2"/>
         </w:numPr>
         <w:ind w:left="720" w:hanging="360"/>
         <w:contextualSpacing w:val="1"/>
@@ -5375,14 +5902,14 @@
         <w:rPr>
           <w:rtl w:val="0"/>
         </w:rPr>
-        <w:t xml:space="preserve">User logs in</w:t>
+        <w:t xml:space="preserve">Application will update the current_holdings field in the database with the new stocks. This will be hashed to increase security of the information.</w:t>
       </w:r>
     </w:p>
     <w:p>
       <w:pPr>
         <w:numPr>
           <w:ilvl w:val="0"/>
-          <w:numId w:val="1"/>
+          <w:numId w:val="2"/>
         </w:numPr>
         <w:ind w:left="720" w:hanging="360"/>
         <w:contextualSpacing w:val="1"/>
@@ -5392,14 +5919,58 @@
         <w:rPr>
           <w:rtl w:val="0"/>
         </w:rPr>
-        <w:t xml:space="preserve">User navigates to Transactions page</w:t>
+        <w:t xml:space="preserve">The user will be notified of the success of the purchase and the amount taken from their balance.</w:t>
+      </w:r>
+    </w:p>
+    <w:p>
+      <w:pPr>
+        <w:contextualSpacing w:val="0"/>
+      </w:pPr>
+      <w:r>
+        <w:rPr>
+          <w:rtl w:val="0"/>
+        </w:rPr>
+      </w:r>
+    </w:p>
+    <w:p>
+      <w:pPr>
+        <w:contextualSpacing w:val="0"/>
+      </w:pPr>
+      <w:r>
+        <w:rPr>
+          <w:rtl w:val="0"/>
+        </w:rPr>
+      </w:r>
+    </w:p>
+    <w:p>
+      <w:pPr>
+        <w:contextualSpacing w:val="0"/>
+      </w:pPr>
+      <w:r>
+        <w:rPr>
+          <w:b w:val="1"/>
+          <w:sz w:val="28"/>
+          <w:szCs w:val="28"/>
+          <w:rtl w:val="0"/>
+        </w:rPr>
+        <w:t xml:space="preserve">4.1.3.2  Sell Shares</w:t>
+      </w:r>
+    </w:p>
+    <w:p>
+      <w:pPr>
+        <w:contextualSpacing w:val="0"/>
+      </w:pPr>
+      <w:r>
+        <w:rPr>
+          <w:rtl w:val="0"/>
+        </w:rPr>
       </w:r>
     </w:p>
     <w:p>
       <w:pPr>
         <w:numPr>
           <w:ilvl w:val="0"/>
-          <w:numId w:val="1"/>
+          <w:numId w:val="5"/>
         </w:numPr>
         <w:ind w:left="720" w:hanging="360"/>
         <w:contextualSpacing w:val="1"/>
@@ -5409,14 +5980,48 @@
         <w:rPr>
           <w:rtl w:val="0"/>
         </w:rPr>
-        <w:t xml:space="preserve">User will select desired stock from the ‘Search Live Stock’ box.</w:t>
+        <w:t xml:space="preserve">User logs in</w:t>
+      </w:r>
+    </w:p>
+    <w:p>
+      <w:pPr>
+        <w:numPr>
+          <w:ilvl w:val="0"/>
+          <w:numId w:val="5"/>
+        </w:numPr>
+        <w:ind w:left="720" w:hanging="360"/>
+        <w:contextualSpacing w:val="1"/>
+        <w:rPr/>
+      </w:pPr>
+      <w:r>
+        <w:rPr>
+          <w:rtl w:val="0"/>
+        </w:rPr>
+        <w:t xml:space="preserve">User navigates to Transaction page</w:t>
+      </w:r>
+    </w:p>
+    <w:p>
+      <w:pPr>
+        <w:numPr>
+          <w:ilvl w:val="0"/>
+          <w:numId w:val="5"/>
+        </w:numPr>
+        <w:ind w:left="720" w:hanging="360"/>
+        <w:contextualSpacing w:val="1"/>
+        <w:rPr/>
+      </w:pPr>
+      <w:r>
+        <w:rPr>
+          <w:rtl w:val="0"/>
+        </w:rPr>
+        <w:t xml:space="preserve">User will select desired stock from the Owned Shares’ dropdown menu.</w:t>
       </w:r>
     </w:p>
     <w:p>
       <w:pPr>
         <w:numPr>
           <w:ilvl w:val="1"/>
-          <w:numId w:val="1"/>
+          <w:numId w:val="5"/>
         </w:numPr>
         <w:ind w:left="1440" w:hanging="360"/>
         <w:contextualSpacing w:val="1"/>
@@ -5426,14 +6031,14 @@
         <w:rPr>
           <w:rtl w:val="0"/>
         </w:rPr>
-        <w:t xml:space="preserve">This will update the buy boxes with company information</w:t>
+        <w:t xml:space="preserve">This will update the sell box with company information</w:t>
       </w:r>
     </w:p>
     <w:p>
       <w:pPr>
         <w:numPr>
           <w:ilvl w:val="1"/>
-          <w:numId w:val="1"/>
+          <w:numId w:val="5"/>
         </w:numPr>
         <w:ind w:left="1440" w:hanging="360"/>
         <w:contextualSpacing w:val="1"/>
@@ -5443,14 +6048,14 @@
         <w:rPr>
           <w:rtl w:val="0"/>
         </w:rPr>
-        <w:t xml:space="preserve">The buy box will update with number of shares currently owned of the company and the number maximum number of shares that can be bought with the user’s current balance.</w:t>
+        <w:t xml:space="preserve">The buy box will update with number of shares currently owned of the company.</w:t>
       </w:r>
     </w:p>
     <w:p>
       <w:pPr>
         <w:numPr>
           <w:ilvl w:val="0"/>
-          <w:numId w:val="1"/>
+          <w:numId w:val="5"/>
         </w:numPr>
         <w:ind w:left="720" w:hanging="360"/>
         <w:contextualSpacing w:val="1"/>
@@ -5460,14 +6065,14 @@
         <w:rPr>
           <w:rtl w:val="0"/>
         </w:rPr>
-        <w:t xml:space="preserve">User will select number of the shares that will be purchased.</w:t>
+        <w:t xml:space="preserve">User will enter the number of shares to be sold.</w:t>
       </w:r>
     </w:p>
     <w:p>
       <w:pPr>
         <w:numPr>
           <w:ilvl w:val="0"/>
-          <w:numId w:val="1"/>
+          <w:numId w:val="5"/>
         </w:numPr>
         <w:ind w:left="720" w:hanging="360"/>
         <w:contextualSpacing w:val="1"/>
@@ -5477,14 +6082,14 @@
         <w:rPr>
           <w:rtl w:val="0"/>
         </w:rPr>
-        <w:t xml:space="preserve">Total cost of shares to be updated.</w:t>
+        <w:t xml:space="preserve">Total value of shares to be sold updated.</w:t>
       </w:r>
     </w:p>
     <w:p>
       <w:pPr>
         <w:numPr>
           <w:ilvl w:val="0"/>
-          <w:numId w:val="1"/>
+          <w:numId w:val="5"/>
         </w:numPr>
         <w:ind w:left="720" w:hanging="360"/>
         <w:contextualSpacing w:val="1"/>
@@ -5494,14 +6099,14 @@
         <w:rPr>
           <w:rtl w:val="0"/>
         </w:rPr>
-        <w:t xml:space="preserve">User will push the ‘Buy Shares’ button</w:t>
+        <w:t xml:space="preserve">User will push the ‘Sell Shares’ button</w:t>
       </w:r>
     </w:p>
     <w:p>
       <w:pPr>
         <w:numPr>
           <w:ilvl w:val="0"/>
-          <w:numId w:val="1"/>
+          <w:numId w:val="5"/>
         </w:numPr>
         <w:ind w:left="720" w:hanging="360"/>
         <w:contextualSpacing w:val="1"/>
@@ -5511,14 +6116,14 @@
         <w:rPr>
           <w:rtl w:val="0"/>
         </w:rPr>
-        <w:t xml:space="preserve">Application to check if the user has sufficient funds to make transaction.</w:t>
+        <w:t xml:space="preserve">Application to confirm the number of shares entered is equal to or less than the number currently owned.</w:t>
       </w:r>
     </w:p>
     <w:p>
       <w:pPr>
         <w:numPr>
           <w:ilvl w:val="1"/>
-          <w:numId w:val="1"/>
+          <w:numId w:val="5"/>
         </w:numPr>
         <w:ind w:left="1440" w:hanging="360"/>
         <w:contextualSpacing w:val="1"/>
@@ -5528,14 +6133,14 @@
         <w:rPr>
           <w:rtl w:val="0"/>
         </w:rPr>
-        <w:t xml:space="preserve">If insufficient funds error message will show.</w:t>
+        <w:t xml:space="preserve">If too many shares entered error message will be displayed</w:t>
       </w:r>
     </w:p>
     <w:p>
       <w:pPr>
         <w:numPr>
           <w:ilvl w:val="1"/>
-          <w:numId w:val="1"/>
+          <w:numId w:val="5"/>
         </w:numPr>
         <w:ind w:left="1440" w:hanging="360"/>
         <w:contextualSpacing w:val="1"/>
@@ -5545,14 +6150,14 @@
         <w:rPr>
           <w:rtl w:val="0"/>
         </w:rPr>
-        <w:t xml:space="preserve">If sufficient funds will proceed to step 7.</w:t>
+        <w:t xml:space="preserve">If number of shares are being sold is valid will proceed to step 7.</w:t>
       </w:r>
     </w:p>
     <w:p>
       <w:pPr>
         <w:numPr>
           <w:ilvl w:val="0"/>
-          <w:numId w:val="1"/>
+          <w:numId w:val="5"/>
         </w:numPr>
         <w:ind w:left="720" w:hanging="360"/>
         <w:contextualSpacing w:val="1"/>
@@ -5562,14 +6167,14 @@
         <w:rPr>
           <w:rtl w:val="0"/>
         </w:rPr>
-        <w:t xml:space="preserve">Application to calculate the total cost of the transaction and update the ‘current_balance’ field in the database.</w:t>
+        <w:t xml:space="preserve">Application to calculate the amount to be added to the user balance and update the ‘current_balance’ field in the database.</w:t>
       </w:r>
     </w:p>
     <w:p>
       <w:pPr>
         <w:numPr>
           <w:ilvl w:val="0"/>
-          <w:numId w:val="1"/>
+          <w:numId w:val="5"/>
         </w:numPr>
         <w:ind w:left="720" w:hanging="360"/>
         <w:contextualSpacing w:val="1"/>
@@ -5579,14 +6184,14 @@
         <w:rPr>
           <w:rtl w:val="0"/>
         </w:rPr>
-        <w:t xml:space="preserve">Application will update the current_holdings field in the database with the new stocks. This will be hashed to increase security of the information.</w:t>
+        <w:t xml:space="preserve">Application to update the ‘current_holdings’ field in the database with the new stock information.</w:t>
       </w:r>
     </w:p>
     <w:p>
       <w:pPr>
         <w:numPr>
           <w:ilvl w:val="0"/>
-          <w:numId w:val="1"/>
+          <w:numId w:val="5"/>
         </w:numPr>
         <w:ind w:left="720" w:hanging="360"/>
         <w:contextualSpacing w:val="1"/>
@@ -5596,288 +6201,6 @@
         <w:rPr>
           <w:rtl w:val="0"/>
         </w:rPr>
-        <w:t xml:space="preserve">The user will be notified of the success of the purchase and the amount taken from their balance.</w:t>
-      </w:r>
-    </w:p>
-    <w:p>
-      <w:pPr>
-        <w:contextualSpacing w:val="0"/>
-      </w:pPr>
-      <w:r>
-        <w:rPr>
-          <w:rtl w:val="0"/>
-        </w:rPr>
-      </w:r>
-    </w:p>
-    <w:p>
-      <w:pPr>
-        <w:contextualSpacing w:val="0"/>
-      </w:pPr>
-      <w:r>
-        <w:rPr>
-          <w:rtl w:val="0"/>
-        </w:rPr>
-      </w:r>
-    </w:p>
-    <w:p>
-      <w:pPr>
-        <w:contextualSpacing w:val="0"/>
-      </w:pPr>
-      <w:r>
-        <w:rPr>
-          <w:b w:val="1"/>
-          <w:sz w:val="28"/>
-          <w:szCs w:val="28"/>
-          <w:rtl w:val="0"/>
-        </w:rPr>
-        <w:t xml:space="preserve">4.1.3.2  SELL SHARES</w:t>
-      </w:r>
-    </w:p>
-    <w:p>
-      <w:pPr>
-        <w:contextualSpacing w:val="0"/>
-      </w:pPr>
-      <w:r>
-        <w:rPr>
-          <w:rtl w:val="0"/>
-        </w:rPr>
-      </w:r>
-    </w:p>
-    <w:p>
-      <w:pPr>
-        <w:numPr>
-          <w:ilvl w:val="0"/>
-          <w:numId w:val="3"/>
-        </w:numPr>
-        <w:ind w:left="720" w:hanging="360"/>
-        <w:contextualSpacing w:val="1"/>
-        <w:rPr/>
-      </w:pPr>
-      <w:r>
-        <w:rPr>
-          <w:rtl w:val="0"/>
-        </w:rPr>
-        <w:t xml:space="preserve">User logs in</w:t>
-      </w:r>
-    </w:p>
-    <w:p>
-      <w:pPr>
-        <w:numPr>
-          <w:ilvl w:val="0"/>
-          <w:numId w:val="3"/>
-        </w:numPr>
-        <w:ind w:left="720" w:hanging="360"/>
-        <w:contextualSpacing w:val="1"/>
-        <w:rPr/>
-      </w:pPr>
-      <w:r>
-        <w:rPr>
-          <w:rtl w:val="0"/>
-        </w:rPr>
-        <w:t xml:space="preserve">User navigates to Transaction page</w:t>
-      </w:r>
-    </w:p>
-    <w:p>
-      <w:pPr>
-        <w:numPr>
-          <w:ilvl w:val="0"/>
-          <w:numId w:val="3"/>
-        </w:numPr>
-        <w:ind w:left="720" w:hanging="360"/>
-        <w:contextualSpacing w:val="1"/>
-        <w:rPr/>
-      </w:pPr>
-      <w:r>
-        <w:rPr>
-          <w:rtl w:val="0"/>
-        </w:rPr>
-        <w:t xml:space="preserve">User will select desired stock from the Owned Shares’ dropdown menu.</w:t>
-      </w:r>
-    </w:p>
-    <w:p>
-      <w:pPr>
-        <w:numPr>
-          <w:ilvl w:val="1"/>
-          <w:numId w:val="3"/>
-        </w:numPr>
-        <w:ind w:left="1440" w:hanging="360"/>
-        <w:contextualSpacing w:val="1"/>
-        <w:rPr/>
-      </w:pPr>
-      <w:r>
-        <w:rPr>
-          <w:rtl w:val="0"/>
-        </w:rPr>
-        <w:t xml:space="preserve">This will update the sell box with company information</w:t>
-      </w:r>
-    </w:p>
-    <w:p>
-      <w:pPr>
-        <w:numPr>
-          <w:ilvl w:val="1"/>
-          <w:numId w:val="3"/>
-        </w:numPr>
-        <w:ind w:left="1440" w:hanging="360"/>
-        <w:contextualSpacing w:val="1"/>
-        <w:rPr/>
-      </w:pPr>
-      <w:r>
-        <w:rPr>
-          <w:rtl w:val="0"/>
-        </w:rPr>
-        <w:t xml:space="preserve">The buy box will update with number of shares currently owned of the company.</w:t>
-      </w:r>
-    </w:p>
-    <w:p>
-      <w:pPr>
-        <w:numPr>
-          <w:ilvl w:val="0"/>
-          <w:numId w:val="3"/>
-        </w:numPr>
-        <w:ind w:left="720" w:hanging="360"/>
-        <w:contextualSpacing w:val="1"/>
-        <w:rPr/>
-      </w:pPr>
-      <w:r>
-        <w:rPr>
-          <w:rtl w:val="0"/>
-        </w:rPr>
-        <w:t xml:space="preserve">User will enter the number of shares to be sold.</w:t>
-      </w:r>
-    </w:p>
-    <w:p>
-      <w:pPr>
-        <w:numPr>
-          <w:ilvl w:val="0"/>
-          <w:numId w:val="3"/>
-        </w:numPr>
-        <w:ind w:left="720" w:hanging="360"/>
-        <w:contextualSpacing w:val="1"/>
-        <w:rPr/>
-      </w:pPr>
-      <w:r>
-        <w:rPr>
-          <w:rtl w:val="0"/>
-        </w:rPr>
-        <w:t xml:space="preserve">Total value of shares to be sold updated.</w:t>
-      </w:r>
-    </w:p>
-    <w:p>
-      <w:pPr>
-        <w:numPr>
-          <w:ilvl w:val="0"/>
-          <w:numId w:val="3"/>
-        </w:numPr>
-        <w:ind w:left="720" w:hanging="360"/>
-        <w:contextualSpacing w:val="1"/>
-        <w:rPr/>
-      </w:pPr>
-      <w:r>
-        <w:rPr>
-          <w:rtl w:val="0"/>
-        </w:rPr>
-        <w:t xml:space="preserve">User will push the ‘Sell Shares’ button</w:t>
-      </w:r>
-    </w:p>
-    <w:p>
-      <w:pPr>
-        <w:numPr>
-          <w:ilvl w:val="0"/>
-          <w:numId w:val="3"/>
-        </w:numPr>
-        <w:ind w:left="720" w:hanging="360"/>
-        <w:contextualSpacing w:val="1"/>
-        <w:rPr/>
-      </w:pPr>
-      <w:r>
-        <w:rPr>
-          <w:rtl w:val="0"/>
-        </w:rPr>
-        <w:t xml:space="preserve">Application to confirm the number of shares entered is equal to or less than the number currently owned.</w:t>
-      </w:r>
-    </w:p>
-    <w:p>
-      <w:pPr>
-        <w:numPr>
-          <w:ilvl w:val="1"/>
-          <w:numId w:val="3"/>
-        </w:numPr>
-        <w:ind w:left="1440" w:hanging="360"/>
-        <w:contextualSpacing w:val="1"/>
-        <w:rPr/>
-      </w:pPr>
-      <w:r>
-        <w:rPr>
-          <w:rtl w:val="0"/>
-        </w:rPr>
-        <w:t xml:space="preserve">If too many shares entered error message will be displayed</w:t>
-      </w:r>
-    </w:p>
-    <w:p>
-      <w:pPr>
-        <w:numPr>
-          <w:ilvl w:val="1"/>
-          <w:numId w:val="3"/>
-        </w:numPr>
-        <w:ind w:left="1440" w:hanging="360"/>
-        <w:contextualSpacing w:val="1"/>
-        <w:rPr/>
-      </w:pPr>
-      <w:r>
-        <w:rPr>
-          <w:rtl w:val="0"/>
-        </w:rPr>
-        <w:t xml:space="preserve">If number of shares are being sold is valid will proceed to step 7.</w:t>
-      </w:r>
-    </w:p>
-    <w:p>
-      <w:pPr>
-        <w:numPr>
-          <w:ilvl w:val="0"/>
-          <w:numId w:val="3"/>
-        </w:numPr>
-        <w:ind w:left="720" w:hanging="360"/>
-        <w:contextualSpacing w:val="1"/>
-        <w:rPr/>
-      </w:pPr>
-      <w:r>
-        <w:rPr>
-          <w:rtl w:val="0"/>
-        </w:rPr>
-        <w:t xml:space="preserve">Application to calculate the amount to be added to the user balance and update the ‘current_balance’ field in the database.</w:t>
-      </w:r>
-    </w:p>
-    <w:p>
-      <w:pPr>
-        <w:numPr>
-          <w:ilvl w:val="0"/>
-          <w:numId w:val="3"/>
-        </w:numPr>
-        <w:ind w:left="720" w:hanging="360"/>
-        <w:contextualSpacing w:val="1"/>
-        <w:rPr/>
-      </w:pPr>
-      <w:r>
-        <w:rPr>
-          <w:rtl w:val="0"/>
-        </w:rPr>
-        <w:t xml:space="preserve">Application to update the ‘current_holdings’ field in the database with the new stock information.</w:t>
-      </w:r>
-    </w:p>
-    <w:p>
-      <w:pPr>
-        <w:numPr>
-          <w:ilvl w:val="0"/>
-          <w:numId w:val="3"/>
-        </w:numPr>
-        <w:ind w:left="720" w:hanging="360"/>
-        <w:contextualSpacing w:val="1"/>
-        <w:rPr/>
-      </w:pPr>
-      <w:r>
-        <w:rPr>
-          <w:rtl w:val="0"/>
-        </w:rPr>
         <w:t xml:space="preserve">User will be notified of the success of the sale and amount added to their balance.</w:t>
       </w:r>
       <w:r>
@@ -5944,8 +6267,8 @@
         <w:spacing w:before="480" w:lineRule="auto"/>
         <w:contextualSpacing w:val="0"/>
       </w:pPr>
-      <w:bookmarkStart w:colFirst="0" w:colLast="0" w:name="_u8lzwegta9py" w:id="9"/>
-      <w:bookmarkEnd w:id="9"/>
+      <w:bookmarkStart w:colFirst="0" w:colLast="0" w:name="_u8lzwegta9py" w:id="10"/>
+      <w:bookmarkEnd w:id="10"/>
       <w:r>
         <w:rPr>
           <w:b w:val="1"/>
@@ -5999,8 +6322,8 @@
         <w:spacing w:before="480" w:lineRule="auto"/>
         <w:contextualSpacing w:val="0"/>
       </w:pPr>
-      <w:bookmarkStart w:colFirst="0" w:colLast="0" w:name="_3azz36iqykn" w:id="10"/>
-      <w:bookmarkEnd w:id="10"/>
+      <w:bookmarkStart w:colFirst="0" w:colLast="0" w:name="_3azz36iqykn" w:id="11"/>
+      <w:bookmarkEnd w:id="11"/>
       <w:r>
         <w:rPr>
           <w:b w:val="1"/>
@@ -6052,8 +6375,8 @@
         <w:spacing w:before="480" w:lineRule="auto"/>
         <w:contextualSpacing w:val="0"/>
       </w:pPr>
-      <w:bookmarkStart w:colFirst="0" w:colLast="0" w:name="_y0devlusz1ak" w:id="11"/>
-      <w:bookmarkEnd w:id="11"/>
+      <w:bookmarkStart w:colFirst="0" w:colLast="0" w:name="_y0devlusz1ak" w:id="12"/>
+      <w:bookmarkEnd w:id="12"/>
       <w:r>
         <w:rPr>
           <w:b w:val="1"/>
@@ -6107,8 +6430,8 @@
         <w:spacing w:before="480" w:lineRule="auto"/>
         <w:contextualSpacing w:val="0"/>
       </w:pPr>
-      <w:bookmarkStart w:colFirst="0" w:colLast="0" w:name="_sqr022plndrp" w:id="12"/>
-      <w:bookmarkEnd w:id="12"/>
+      <w:bookmarkStart w:colFirst="0" w:colLast="0" w:name="_sqr022plndrp" w:id="13"/>
+      <w:bookmarkEnd w:id="13"/>
       <w:r>
         <w:rPr>
           <w:b w:val="1"/>
@@ -6163,8 +6486,8 @@
         <w:spacing w:before="480" w:lineRule="auto"/>
         <w:contextualSpacing w:val="0"/>
       </w:pPr>
-      <w:bookmarkStart w:colFirst="0" w:colLast="0" w:name="_bxifl0fmaniz" w:id="13"/>
-      <w:bookmarkEnd w:id="13"/>
+      <w:bookmarkStart w:colFirst="0" w:colLast="0" w:name="_bxifl0fmaniz" w:id="14"/>
+      <w:bookmarkEnd w:id="14"/>
       <w:r>
         <w:rPr>
           <w:b w:val="1"/>
@@ -6213,8 +6536,8 @@
         <w:spacing w:before="480" w:lineRule="auto"/>
         <w:contextualSpacing w:val="0"/>
       </w:pPr>
-      <w:bookmarkStart w:colFirst="0" w:colLast="0" w:name="_zc89go42ouwo" w:id="14"/>
-      <w:bookmarkEnd w:id="14"/>
+      <w:bookmarkStart w:colFirst="0" w:colLast="0" w:name="_zc89go42ouwo" w:id="15"/>
+      <w:bookmarkEnd w:id="15"/>
       <w:r>
         <w:rPr>
           <w:b w:val="1"/>
@@ -6266,8 +6589,8 @@
         <w:spacing w:before="480" w:lineRule="auto"/>
         <w:contextualSpacing w:val="0"/>
       </w:pPr>
-      <w:bookmarkStart w:colFirst="0" w:colLast="0" w:name="_299l28uhgi6d" w:id="15"/>
-      <w:bookmarkEnd w:id="15"/>
+      <w:bookmarkStart w:colFirst="0" w:colLast="0" w:name="_299l28uhgi6d" w:id="16"/>
+      <w:bookmarkEnd w:id="16"/>
       <w:r>
         <w:rPr>
           <w:b w:val="1"/>
@@ -6707,6 +7030,226 @@
       </w:rPr>
     </w:lvl>
   </w:abstractNum>
+  <w:abstractNum w:abstractNumId="4">
+    <w:lvl w:ilvl="0">
+      <w:start w:val="1"/>
+      <w:numFmt w:val="decimal"/>
+      <w:lvlText w:val="%1."/>
+      <w:lvlJc w:val="left"/>
+      <w:pPr>
+        <w:ind w:left="720" w:firstLine="360"/>
+      </w:pPr>
+      <w:rPr>
+        <w:u w:val="none"/>
+      </w:rPr>
+    </w:lvl>
+    <w:lvl w:ilvl="1">
+      <w:start w:val="1"/>
+      <w:numFmt w:val="lowerLetter"/>
+      <w:lvlText w:val="%2."/>
+      <w:lvlJc w:val="left"/>
+      <w:pPr>
+        <w:ind w:left="1440" w:firstLine="1080"/>
+      </w:pPr>
+      <w:rPr>
+        <w:u w:val="none"/>
+      </w:rPr>
+    </w:lvl>
+    <w:lvl w:ilvl="2">
+      <w:start w:val="1"/>
+      <w:numFmt w:val="lowerRoman"/>
+      <w:lvlText w:val="%3."/>
+      <w:lvlJc w:val="right"/>
+      <w:pPr>
+        <w:ind w:left="2160" w:firstLine="1800"/>
+      </w:pPr>
+      <w:rPr>
+        <w:u w:val="none"/>
+      </w:rPr>
+    </w:lvl>
+    <w:lvl w:ilvl="3">
+      <w:start w:val="1"/>
+      <w:numFmt w:val="decimal"/>
+      <w:lvlText w:val="%4."/>
+      <w:lvlJc w:val="left"/>
+      <w:pPr>
+        <w:ind w:left="2880" w:firstLine="2520"/>
+      </w:pPr>
+      <w:rPr>
+        <w:u w:val="none"/>
+      </w:rPr>
+    </w:lvl>
+    <w:lvl w:ilvl="4">
+      <w:start w:val="1"/>
+      <w:numFmt w:val="lowerLetter"/>
+      <w:lvlText w:val="%5."/>
+      <w:lvlJc w:val="left"/>
+      <w:pPr>
+        <w:ind w:left="3600" w:firstLine="3240"/>
+      </w:pPr>
+      <w:rPr>
+        <w:u w:val="none"/>
+      </w:rPr>
+    </w:lvl>
+    <w:lvl w:ilvl="5">
+      <w:start w:val="1"/>
+      <w:numFmt w:val="lowerRoman"/>
+      <w:lvlText w:val="%6."/>
+      <w:lvlJc w:val="right"/>
+      <w:pPr>
+        <w:ind w:left="4320" w:firstLine="3960"/>
+      </w:pPr>
+      <w:rPr>
+        <w:u w:val="none"/>
+      </w:rPr>
+    </w:lvl>
+    <w:lvl w:ilvl="6">
+      <w:start w:val="1"/>
+      <w:numFmt w:val="decimal"/>
+      <w:lvlText w:val="%7."/>
+      <w:lvlJc w:val="left"/>
+      <w:pPr>
+        <w:ind w:left="5040" w:firstLine="4680"/>
+      </w:pPr>
+      <w:rPr>
+        <w:u w:val="none"/>
+      </w:rPr>
+    </w:lvl>
+    <w:lvl w:ilvl="7">
+      <w:start w:val="1"/>
+      <w:numFmt w:val="lowerLetter"/>
+      <w:lvlText w:val="%8."/>
+      <w:lvlJc w:val="left"/>
+      <w:pPr>
+        <w:ind w:left="5760" w:firstLine="5400"/>
+      </w:pPr>
+      <w:rPr>
+        <w:u w:val="none"/>
+      </w:rPr>
+    </w:lvl>
+    <w:lvl w:ilvl="8">
+      <w:start w:val="1"/>
+      <w:numFmt w:val="lowerRoman"/>
+      <w:lvlText w:val="%9."/>
+      <w:lvlJc w:val="right"/>
+      <w:pPr>
+        <w:ind w:left="6480" w:firstLine="6120"/>
+      </w:pPr>
+      <w:rPr>
+        <w:u w:val="none"/>
+      </w:rPr>
+    </w:lvl>
+  </w:abstractNum>
+  <w:abstractNum w:abstractNumId="5">
+    <w:lvl w:ilvl="0">
+      <w:start w:val="1"/>
+      <w:numFmt w:val="decimal"/>
+      <w:lvlText w:val="%1."/>
+      <w:lvlJc w:val="left"/>
+      <w:pPr>
+        <w:ind w:left="720" w:firstLine="360"/>
+      </w:pPr>
+      <w:rPr>
+        <w:u w:val="none"/>
+      </w:rPr>
+    </w:lvl>
+    <w:lvl w:ilvl="1">
+      <w:start w:val="1"/>
+      <w:numFmt w:val="lowerLetter"/>
+      <w:lvlText w:val="%2."/>
+      <w:lvlJc w:val="left"/>
+      <w:pPr>
+        <w:ind w:left="1440" w:firstLine="1080"/>
+      </w:pPr>
+      <w:rPr>
+        <w:u w:val="none"/>
+      </w:rPr>
+    </w:lvl>
+    <w:lvl w:ilvl="2">
+      <w:start w:val="1"/>
+      <w:numFmt w:val="lowerRoman"/>
+      <w:lvlText w:val="%3."/>
+      <w:lvlJc w:val="right"/>
+      <w:pPr>
+        <w:ind w:left="2160" w:firstLine="1800"/>
+      </w:pPr>
+      <w:rPr>
+        <w:u w:val="none"/>
+      </w:rPr>
+    </w:lvl>
+    <w:lvl w:ilvl="3">
+      <w:start w:val="1"/>
+      <w:numFmt w:val="decimal"/>
+      <w:lvlText w:val="%4."/>
+      <w:lvlJc w:val="left"/>
+      <w:pPr>
+        <w:ind w:left="2880" w:firstLine="2520"/>
+      </w:pPr>
+      <w:rPr>
+        <w:u w:val="none"/>
+      </w:rPr>
+    </w:lvl>
+    <w:lvl w:ilvl="4">
+      <w:start w:val="1"/>
+      <w:numFmt w:val="lowerLetter"/>
+      <w:lvlText w:val="%5."/>
+      <w:lvlJc w:val="left"/>
+      <w:pPr>
+        <w:ind w:left="3600" w:firstLine="3240"/>
+      </w:pPr>
+      <w:rPr>
+        <w:u w:val="none"/>
+      </w:rPr>
+    </w:lvl>
+    <w:lvl w:ilvl="5">
+      <w:start w:val="1"/>
+      <w:numFmt w:val="lowerRoman"/>
+      <w:lvlText w:val="%6."/>
+      <w:lvlJc w:val="right"/>
+      <w:pPr>
+        <w:ind w:left="4320" w:firstLine="3960"/>
+      </w:pPr>
+      <w:rPr>
+        <w:u w:val="none"/>
+      </w:rPr>
+    </w:lvl>
+    <w:lvl w:ilvl="6">
+      <w:start w:val="1"/>
+      <w:numFmt w:val="decimal"/>
+      <w:lvlText w:val="%7."/>
+      <w:lvlJc w:val="left"/>
+      <w:pPr>
+        <w:ind w:left="5040" w:firstLine="4680"/>
+      </w:pPr>
+      <w:rPr>
+        <w:u w:val="none"/>
+      </w:rPr>
+    </w:lvl>
+    <w:lvl w:ilvl="7">
+      <w:start w:val="1"/>
+      <w:numFmt w:val="lowerLetter"/>
+      <w:lvlText w:val="%8."/>
+      <w:lvlJc w:val="left"/>
+      <w:pPr>
+        <w:ind w:left="5760" w:firstLine="5400"/>
+      </w:pPr>
+      <w:rPr>
+        <w:u w:val="none"/>
+      </w:rPr>
+    </w:lvl>
+    <w:lvl w:ilvl="8">
+      <w:start w:val="1"/>
+      <w:numFmt w:val="lowerRoman"/>
+      <w:lvlText w:val="%9."/>
+      <w:lvlJc w:val="right"/>
+      <w:pPr>
+        <w:ind w:left="6480" w:firstLine="6120"/>
+      </w:pPr>
+      <w:rPr>
+        <w:u w:val="none"/>
+      </w:rPr>
+    </w:lvl>
+  </w:abstractNum>
   <w:num w:numId="1">
     <w:abstractNumId w:val="1"/>
   </w:num>
@@ -6715,6 +7258,12 @@
   </w:num>
   <w:num w:numId="3">
     <w:abstractNumId w:val="3"/>
+  </w:num>
+  <w:num w:numId="4">
+    <w:abstractNumId w:val="4"/>
+  </w:num>
+  <w:num w:numId="5">
+    <w:abstractNumId w:val="5"/>
   </w:num>
 </w:numbering>
 </file>

</xml_diff>